<commit_message>
Agrega plan de trabajo
</commit_message>
<xml_diff>
--- a/documents/Plan de trabajo - Fase 01.docx
+++ b/documents/Plan de trabajo - Fase 01.docx
@@ -12,6 +12,7 @@
           <w:rFonts w:ascii="quote-cjk-patch;Inter;system-ui;apple-system;BlinkMacSystemFont;Segoe UI;Roboto;Oxygen;Ubuntu;Cantarell;Open Sans;Helvetica Neue;sans-serif" w:hAnsi="quote-cjk-patch;Inter;system-ui;apple-system;BlinkMacSystemFont;Segoe UI;Roboto;Oxygen;Ubuntu;Cantarell;Open Sans;Helvetica Neue;sans-serif"/>
           <w:b/>
           <w:i w:val="false"/>
+          <w:i w:val="false"/>
           <w:caps w:val="false"/>
           <w:smallCaps w:val="false"/>
           <w:color w:val="0F1115"/>
@@ -19,6 +20,7 @@
           <w:sz w:val="30"/>
         </w:rPr>
       </w:pPr>
+      <w:bookmarkStart w:id="0" w:name="__DdeLink__160_2905870996"/>
       <w:r>
         <w:rPr>
           <w:rFonts w:ascii="quote-cjk-patch;Inter;system-ui;apple-system;BlinkMacSystemFont;Segoe UI;Roboto;Oxygen;Ubuntu;Cantarell;Open Sans;Helvetica Neue;sans-serif" w:hAnsi="quote-cjk-patch;Inter;system-ui;apple-system;BlinkMacSystemFont;Segoe UI;Roboto;Oxygen;Ubuntu;Cantarell;Open Sans;Helvetica Neue;sans-serif"/>
@@ -45,51 +47,26 @@
           <w:rFonts w:ascii="quote-cjk-patch;Inter;system-ui;apple-system;BlinkMacSystemFont;Segoe UI;Roboto;Oxygen;Ubuntu;Cantarell;Open Sans;Helvetica Neue;sans-serif" w:hAnsi="quote-cjk-patch;Inter;system-ui;apple-system;BlinkMacSystemFont;Segoe UI;Roboto;Oxygen;Ubuntu;Cantarell;Open Sans;Helvetica Neue;sans-serif"/>
           <w:b w:val="false"/>
           <w:i w:val="false"/>
-          <w:caps w:val="false"/>
-          <w:smallCaps w:val="false"/>
-          <w:color w:val="0F1115"/>
-          <w:spacing w:val="0"/>
-          <w:sz w:val="24"/>
-        </w:rPr>
-      </w:pPr>
-      <w:r>
-        <w:rPr>
-          <w:rFonts w:ascii="quote-cjk-patch;Inter;system-ui;apple-system;BlinkMacSystemFont;Segoe UI;Roboto;Oxygen;Ubuntu;Cantarell;Open Sans;Helvetica Neue;sans-serif" w:hAnsi="quote-cjk-patch;Inter;system-ui;apple-system;BlinkMacSystemFont;Segoe UI;Roboto;Oxygen;Ubuntu;Cantarell;Open Sans;Helvetica Neue;sans-serif"/>
-          <w:b w:val="false"/>
-          <w:i w:val="false"/>
-          <w:caps w:val="false"/>
-          <w:smallCaps w:val="false"/>
-          <w:color w:val="0F1115"/>
-          <w:spacing w:val="0"/>
-          <w:sz w:val="24"/>
-        </w:rPr>
-        <w:t xml:space="preserve">Estimado </w:t>
-      </w:r>
-      <w:r>
-        <w:rPr>
-          <w:rFonts w:ascii="quote-cjk-patch;Inter;system-ui;apple-system;BlinkMacSystemFont;Segoe UI;Roboto;Oxygen;Ubuntu;Cantarell;Open Sans;Helvetica Neue;sans-serif" w:hAnsi="quote-cjk-patch;Inter;system-ui;apple-system;BlinkMacSystemFont;Segoe UI;Roboto;Oxygen;Ubuntu;Cantarell;Open Sans;Helvetica Neue;sans-serif"/>
-          <w:b w:val="false"/>
-          <w:i w:val="false"/>
-          <w:caps w:val="false"/>
-          <w:smallCaps w:val="false"/>
-          <w:color w:val="0F1115"/>
-          <w:spacing w:val="0"/>
-          <w:sz w:val="24"/>
-        </w:rPr>
-        <w:t>Pablo</w:t>
-      </w:r>
-      <w:r>
-        <w:rPr>
-          <w:rFonts w:ascii="quote-cjk-patch;Inter;system-ui;apple-system;BlinkMacSystemFont;Segoe UI;Roboto;Oxygen;Ubuntu;Cantarell;Open Sans;Helvetica Neue;sans-serif" w:hAnsi="quote-cjk-patch;Inter;system-ui;apple-system;BlinkMacSystemFont;Segoe UI;Roboto;Oxygen;Ubuntu;Cantarell;Open Sans;Helvetica Neue;sans-serif"/>
-          <w:b w:val="false"/>
-          <w:i w:val="false"/>
-          <w:caps w:val="false"/>
-          <w:smallCaps w:val="false"/>
-          <w:color w:val="0F1115"/>
-          <w:spacing w:val="0"/>
-          <w:sz w:val="24"/>
-        </w:rPr>
-        <w:t>,</w:t>
+          <w:i w:val="false"/>
+          <w:caps w:val="false"/>
+          <w:smallCaps w:val="false"/>
+          <w:color w:val="0F1115"/>
+          <w:spacing w:val="0"/>
+          <w:sz w:val="24"/>
+        </w:rPr>
+      </w:pPr>
+      <w:r>
+        <w:rPr>
+          <w:rFonts w:ascii="quote-cjk-patch;Inter;system-ui;apple-system;BlinkMacSystemFont;Segoe UI;Roboto;Oxygen;Ubuntu;Cantarell;Open Sans;Helvetica Neue;sans-serif" w:hAnsi="quote-cjk-patch;Inter;system-ui;apple-system;BlinkMacSystemFont;Segoe UI;Roboto;Oxygen;Ubuntu;Cantarell;Open Sans;Helvetica Neue;sans-serif"/>
+          <w:b w:val="false"/>
+          <w:i w:val="false"/>
+          <w:caps w:val="false"/>
+          <w:smallCaps w:val="false"/>
+          <w:color w:val="0F1115"/>
+          <w:spacing w:val="0"/>
+          <w:sz w:val="24"/>
+        </w:rPr>
+        <w:t>Estimado Pablo,</w:t>
       </w:r>
     </w:p>
     <w:p>
@@ -194,33 +171,7 @@
           <w:spacing w:val="0"/>
           <w:sz w:val="24"/>
         </w:rPr>
-        <w:t xml:space="preserve">, que forman la base central del sistema. He considerado </w:t>
-      </w:r>
-      <w:r>
-        <w:rPr>
-          <w:rFonts w:ascii="quote-cjk-patch;Inter;system-ui;apple-system;BlinkMacSystemFont;Segoe UI;Roboto;Oxygen;Ubuntu;Cantarell;Open Sans;Helvetica Neue;sans-serif" w:hAnsi="quote-cjk-patch;Inter;system-ui;apple-system;BlinkMacSystemFont;Segoe UI;Roboto;Oxygen;Ubuntu;Cantarell;Open Sans;Helvetica Neue;sans-serif"/>
-          <w:b w:val="false"/>
-          <w:i w:val="false"/>
-          <w:caps w:val="false"/>
-          <w:smallCaps w:val="false"/>
-          <w:color w:val="0F1115"/>
-          <w:spacing w:val="0"/>
-          <w:sz w:val="24"/>
-        </w:rPr>
-        <w:t>mi</w:t>
-      </w:r>
-      <w:r>
-        <w:rPr>
-          <w:rFonts w:ascii="quote-cjk-patch;Inter;system-ui;apple-system;BlinkMacSystemFont;Segoe UI;Roboto;Oxygen;Ubuntu;Cantarell;Open Sans;Helvetica Neue;sans-serif" w:hAnsi="quote-cjk-patch;Inter;system-ui;apple-system;BlinkMacSystemFont;Segoe UI;Roboto;Oxygen;Ubuntu;Cantarell;Open Sans;Helvetica Neue;sans-serif"/>
-          <w:b w:val="false"/>
-          <w:i w:val="false"/>
-          <w:caps w:val="false"/>
-          <w:smallCaps w:val="false"/>
-          <w:color w:val="0F1115"/>
-          <w:spacing w:val="0"/>
-          <w:sz w:val="24"/>
-        </w:rPr>
-        <w:t xml:space="preserve"> disponibilidad de tiempo (2 horas diarias entre semana y 4 horas diarias los fines de semana) y la fecha de inicio estimada del </w:t>
+        <w:t>, que forman la base central del sistema. He considerado mi disponibilidad de tiempo (2 horas diarias entre semana y 4 horas diarias los fines de semana) y la fecha de inicio estimada del </w:t>
       </w:r>
       <w:r>
         <w:rPr>
@@ -260,15 +211,6 @@
         <w:jc w:val="start"/>
         <w:rPr/>
       </w:pPr>
-      <w:r>
-        <w:rPr>
-          <w:caps w:val="false"/>
-          <w:smallCaps w:val="false"/>
-          <w:color w:val="0F1115"/>
-          <w:spacing w:val="0"/>
-        </w:rPr>
-        <w:t>📊 </w:t>
-      </w:r>
       <w:r>
         <w:rPr>
           <w:rStyle w:val="Strong"/>
@@ -293,7 +235,6 @@
           <w:ilvl w:val="0"/>
           <w:numId w:val="1"/>
         </w:numPr>
-        <w:pBdr/>
         <w:tabs>
           <w:tab w:val="clear" w:pos="709"/>
           <w:tab w:val="left" w:pos="0" w:leader="none"/>
@@ -340,7 +281,6 @@
           <w:ilvl w:val="0"/>
           <w:numId w:val="1"/>
         </w:numPr>
-        <w:pBdr/>
         <w:tabs>
           <w:tab w:val="clear" w:pos="709"/>
           <w:tab w:val="left" w:pos="0" w:leader="none"/>
@@ -387,7 +327,6 @@
           <w:ilvl w:val="1"/>
           <w:numId w:val="1"/>
         </w:numPr>
-        <w:pBdr/>
         <w:tabs>
           <w:tab w:val="clear" w:pos="709"/>
           <w:tab w:val="left" w:pos="0" w:leader="none"/>
@@ -399,6 +338,7 @@
         <w:rPr>
           <w:rFonts w:ascii="quote-cjk-patch;Inter;system-ui;apple-system;BlinkMacSystemFont;Segoe UI;Roboto;Oxygen;Ubuntu;Cantarell;Open Sans;Helvetica Neue;sans-serif" w:hAnsi="quote-cjk-patch;Inter;system-ui;apple-system;BlinkMacSystemFont;Segoe UI;Roboto;Oxygen;Ubuntu;Cantarell;Open Sans;Helvetica Neue;sans-serif"/>
           <w:b w:val="false"/>
+          <w:i w:val="false"/>
           <w:i w:val="false"/>
           <w:caps w:val="false"/>
           <w:smallCaps w:val="false"/>
@@ -443,7 +383,6 @@
           <w:ilvl w:val="0"/>
           <w:numId w:val="1"/>
         </w:numPr>
-        <w:pBdr/>
         <w:tabs>
           <w:tab w:val="clear" w:pos="709"/>
           <w:tab w:val="left" w:pos="0" w:leader="none"/>
@@ -477,7 +416,6 @@
           <w:ilvl w:val="2"/>
           <w:numId w:val="1"/>
         </w:numPr>
-        <w:pBdr/>
         <w:tabs>
           <w:tab w:val="clear" w:pos="709"/>
           <w:tab w:val="left" w:pos="2127" w:leader="none"/>
@@ -489,6 +427,7 @@
         <w:rPr>
           <w:rFonts w:ascii="quote-cjk-patch;Inter;system-ui;apple-system;BlinkMacSystemFont;Segoe UI;Roboto;Oxygen;Ubuntu;Cantarell;Open Sans;Helvetica Neue;sans-serif" w:hAnsi="quote-cjk-patch;Inter;system-ui;apple-system;BlinkMacSystemFont;Segoe UI;Roboto;Oxygen;Ubuntu;Cantarell;Open Sans;Helvetica Neue;sans-serif"/>
           <w:b w:val="false"/>
+          <w:i w:val="false"/>
           <w:i w:val="false"/>
           <w:caps w:val="false"/>
           <w:smallCaps w:val="false"/>
@@ -519,7 +458,6 @@
           <w:ilvl w:val="2"/>
           <w:numId w:val="1"/>
         </w:numPr>
-        <w:pBdr/>
         <w:tabs>
           <w:tab w:val="clear" w:pos="709"/>
           <w:tab w:val="left" w:pos="2127" w:leader="none"/>
@@ -531,6 +469,7 @@
         <w:rPr>
           <w:rFonts w:ascii="quote-cjk-patch;Inter;system-ui;apple-system;BlinkMacSystemFont;Segoe UI;Roboto;Oxygen;Ubuntu;Cantarell;Open Sans;Helvetica Neue;sans-serif" w:hAnsi="quote-cjk-patch;Inter;system-ui;apple-system;BlinkMacSystemFont;Segoe UI;Roboto;Oxygen;Ubuntu;Cantarell;Open Sans;Helvetica Neue;sans-serif"/>
           <w:b w:val="false"/>
+          <w:i w:val="false"/>
           <w:i w:val="false"/>
           <w:caps w:val="false"/>
           <w:smallCaps w:val="false"/>
@@ -561,7 +500,6 @@
           <w:ilvl w:val="2"/>
           <w:numId w:val="1"/>
         </w:numPr>
-        <w:pBdr/>
         <w:tabs>
           <w:tab w:val="clear" w:pos="709"/>
           <w:tab w:val="left" w:pos="2127" w:leader="none"/>
@@ -574,6 +512,7 @@
           <w:rFonts w:ascii="quote-cjk-patch;Inter;system-ui;apple-system;BlinkMacSystemFont;Segoe UI;Roboto;Oxygen;Ubuntu;Cantarell;Open Sans;Helvetica Neue;sans-serif" w:hAnsi="quote-cjk-patch;Inter;system-ui;apple-system;BlinkMacSystemFont;Segoe UI;Roboto;Oxygen;Ubuntu;Cantarell;Open Sans;Helvetica Neue;sans-serif"/>
           <w:b w:val="false"/>
           <w:i w:val="false"/>
+          <w:i w:val="false"/>
           <w:caps w:val="false"/>
           <w:smallCaps w:val="false"/>
           <w:color w:val="0F1115"/>
@@ -605,15 +544,6 @@
         <w:jc w:val="start"/>
         <w:rPr/>
       </w:pPr>
-      <w:r>
-        <w:rPr>
-          <w:caps w:val="false"/>
-          <w:smallCaps w:val="false"/>
-          <w:color w:val="0F1115"/>
-          <w:spacing w:val="0"/>
-        </w:rPr>
-        <w:t>⏱️ </w:t>
-      </w:r>
       <w:r>
         <w:rPr>
           <w:rStyle w:val="Strong"/>
@@ -638,7 +568,6 @@
           <w:ilvl w:val="0"/>
           <w:numId w:val="2"/>
         </w:numPr>
-        <w:pBdr/>
         <w:tabs>
           <w:tab w:val="clear" w:pos="709"/>
           <w:tab w:val="left" w:pos="0" w:leader="none"/>
@@ -685,7 +614,6 @@
           <w:ilvl w:val="0"/>
           <w:numId w:val="2"/>
         </w:numPr>
-        <w:pBdr/>
         <w:tabs>
           <w:tab w:val="clear" w:pos="709"/>
           <w:tab w:val="left" w:pos="0" w:leader="none"/>
@@ -732,7 +660,6 @@
           <w:ilvl w:val="0"/>
           <w:numId w:val="2"/>
         </w:numPr>
-        <w:pBdr/>
         <w:tabs>
           <w:tab w:val="clear" w:pos="709"/>
           <w:tab w:val="left" w:pos="0" w:leader="none"/>
@@ -768,33 +695,7 @@
           <w:spacing w:val="0"/>
           <w:sz w:val="24"/>
         </w:rPr>
-        <w:t> 44 días calendario (</w:t>
-      </w:r>
-      <w:r>
-        <w:rPr>
-          <w:rFonts w:ascii="quote-cjk-patch;Inter;system-ui;apple-system;BlinkMacSystemFont;Segoe UI;Roboto;Oxygen;Ubuntu;Cantarell;Open Sans;Helvetica Neue;sans-serif" w:hAnsi="quote-cjk-patch;Inter;system-ui;apple-system;BlinkMacSystemFont;Segoe UI;Roboto;Oxygen;Ubuntu;Cantarell;Open Sans;Helvetica Neue;sans-serif"/>
-          <w:b w:val="false"/>
-          <w:i w:val="false"/>
-          <w:caps w:val="false"/>
-          <w:smallCaps w:val="false"/>
-          <w:color w:val="0F1115"/>
-          <w:spacing w:val="0"/>
-          <w:sz w:val="24"/>
-        </w:rPr>
-        <w:t>Inicio</w:t>
-      </w:r>
-      <w:r>
-        <w:rPr>
-          <w:rFonts w:ascii="quote-cjk-patch;Inter;system-ui;apple-system;BlinkMacSystemFont;Segoe UI;Roboto;Oxygen;Ubuntu;Cantarell;Open Sans;Helvetica Neue;sans-serif" w:hAnsi="quote-cjk-patch;Inter;system-ui;apple-system;BlinkMacSystemFont;Segoe UI;Roboto;Oxygen;Ubuntu;Cantarell;Open Sans;Helvetica Neue;sans-serif"/>
-          <w:b w:val="false"/>
-          <w:i w:val="false"/>
-          <w:caps w:val="false"/>
-          <w:smallCaps w:val="false"/>
-          <w:color w:val="0F1115"/>
-          <w:spacing w:val="0"/>
-          <w:sz w:val="24"/>
-        </w:rPr>
-        <w:t xml:space="preserve"> 3 de noviembre de 2025).</w:t>
+        <w:t> 44 días calendario (Inicio 3 de noviembre de 2025).</w:t>
       </w:r>
     </w:p>
     <w:p>
@@ -805,7 +706,6 @@
           <w:ilvl w:val="0"/>
           <w:numId w:val="2"/>
         </w:numPr>
-        <w:pBdr/>
         <w:tabs>
           <w:tab w:val="clear" w:pos="709"/>
           <w:tab w:val="left" w:pos="0" w:leader="none"/>
@@ -852,7 +752,6 @@
           <w:ilvl w:val="0"/>
           <w:numId w:val="0"/>
         </w:numPr>
-        <w:pBdr/>
         <w:bidi w:val="0"/>
         <w:spacing w:before="0" w:after="0"/>
         <w:ind w:hanging="0" w:start="0" w:end="0"/>
@@ -861,6 +760,79 @@
           <w:rFonts w:ascii="quote-cjk-patch;Inter;system-ui;apple-system;BlinkMacSystemFont;Segoe UI;Roboto;Oxygen;Ubuntu;Cantarell;Open Sans;Helvetica Neue;sans-serif" w:hAnsi="quote-cjk-patch;Inter;system-ui;apple-system;BlinkMacSystemFont;Segoe UI;Roboto;Oxygen;Ubuntu;Cantarell;Open Sans;Helvetica Neue;sans-serif"/>
           <w:b w:val="false"/>
           <w:i w:val="false"/>
+          <w:i w:val="false"/>
+          <w:caps w:val="false"/>
+          <w:smallCaps w:val="false"/>
+          <w:color w:val="0F1115"/>
+          <w:spacing w:val="0"/>
+          <w:sz w:val="24"/>
+        </w:rPr>
+      </w:pPr>
+      <w:r>
+        <w:rPr>
+          <w:rFonts w:ascii="quote-cjk-patch;Inter;system-ui;apple-system;BlinkMacSystemFont;Segoe UI;Roboto;Oxygen;Ubuntu;Cantarell;Open Sans;Helvetica Neue;sans-serif" w:hAnsi="quote-cjk-patch;Inter;system-ui;apple-system;BlinkMacSystemFont;Segoe UI;Roboto;Oxygen;Ubuntu;Cantarell;Open Sans;Helvetica Neue;sans-serif"/>
+          <w:b w:val="false"/>
+          <w:i w:val="false"/>
+          <w:caps w:val="false"/>
+          <w:smallCaps w:val="false"/>
+          <w:color w:val="0F1115"/>
+          <w:spacing w:val="0"/>
+          <w:sz w:val="24"/>
+        </w:rPr>
+      </w:r>
+    </w:p>
+    <w:p>
+      <w:pPr>
+        <w:pStyle w:val="BodyText"/>
+        <w:widowControl/>
+        <w:numPr>
+          <w:ilvl w:val="0"/>
+          <w:numId w:val="0"/>
+        </w:numPr>
+        <w:bidi w:val="0"/>
+        <w:spacing w:before="0" w:after="0"/>
+        <w:ind w:hanging="0" w:start="0" w:end="0"/>
+        <w:jc w:val="start"/>
+        <w:rPr>
+          <w:rFonts w:ascii="quote-cjk-patch;Inter;system-ui;apple-system;BlinkMacSystemFont;Segoe UI;Roboto;Oxygen;Ubuntu;Cantarell;Open Sans;Helvetica Neue;sans-serif" w:hAnsi="quote-cjk-patch;Inter;system-ui;apple-system;BlinkMacSystemFont;Segoe UI;Roboto;Oxygen;Ubuntu;Cantarell;Open Sans;Helvetica Neue;sans-serif"/>
+          <w:b w:val="false"/>
+          <w:i w:val="false"/>
+          <w:i w:val="false"/>
+          <w:caps w:val="false"/>
+          <w:smallCaps w:val="false"/>
+          <w:color w:val="0F1115"/>
+          <w:spacing w:val="0"/>
+          <w:sz w:val="24"/>
+        </w:rPr>
+      </w:pPr>
+      <w:r>
+        <w:rPr>
+          <w:rFonts w:ascii="quote-cjk-patch;Inter;system-ui;apple-system;BlinkMacSystemFont;Segoe UI;Roboto;Oxygen;Ubuntu;Cantarell;Open Sans;Helvetica Neue;sans-serif" w:hAnsi="quote-cjk-patch;Inter;system-ui;apple-system;BlinkMacSystemFont;Segoe UI;Roboto;Oxygen;Ubuntu;Cantarell;Open Sans;Helvetica Neue;sans-serif"/>
+          <w:b w:val="false"/>
+          <w:i w:val="false"/>
+          <w:caps w:val="false"/>
+          <w:smallCaps w:val="false"/>
+          <w:color w:val="0F1115"/>
+          <w:spacing w:val="0"/>
+          <w:sz w:val="24"/>
+        </w:rPr>
+      </w:r>
+    </w:p>
+    <w:p>
+      <w:pPr>
+        <w:pStyle w:val="Heading4"/>
+        <w:widowControl/>
+        <w:bidi w:val="0"/>
+        <w:spacing w:lineRule="atLeast" w:line="420" w:before="240" w:after="240"/>
+        <w:ind w:hanging="0" w:start="0" w:end="0"/>
+        <w:jc w:val="start"/>
+        <w:rPr>
+          <w:rStyle w:val="Strong"/>
+          <w:rFonts w:ascii="quote-cjk-patch;Inter;system-ui;apple-system;BlinkMacSystemFont;Segoe UI;Roboto;Oxygen;Ubuntu;Cantarell;Open Sans;Helvetica Neue;sans-serif" w:hAnsi="quote-cjk-patch;Inter;system-ui;apple-system;BlinkMacSystemFont;Segoe UI;Roboto;Oxygen;Ubuntu;Cantarell;Open Sans;Helvetica Neue;sans-serif"/>
+          <w:b/>
+          <w:bCs/>
+          <w:i w:val="false"/>
+          <w:i w:val="false"/>
           <w:caps w:val="false"/>
           <w:smallCaps w:val="false"/>
           <w:color w:val="0F1115"/>
@@ -870,6 +842,9 @@
       </w:pPr>
       <w:r>
         <w:rPr/>
+      </w:r>
+      <w:r>
+        <w:br w:type="page"/>
       </w:r>
     </w:p>
     <w:p>
@@ -912,9 +887,9 @@
         </w:tblCellMar>
       </w:tblPr>
       <w:tblGrid>
-        <w:gridCol w:w="2293"/>
+        <w:gridCol w:w="2292"/>
         <w:gridCol w:w="3592"/>
-        <w:gridCol w:w="763"/>
+        <w:gridCol w:w="764"/>
         <w:gridCol w:w="1494"/>
         <w:gridCol w:w="1496"/>
       </w:tblGrid>
@@ -924,7 +899,7 @@
         </w:trPr>
         <w:tc>
           <w:tcPr>
-            <w:tcW w:w="2293" w:type="dxa"/>
+            <w:tcW w:w="2292" w:type="dxa"/>
             <w:tcBorders>
               <w:bottom w:val="single" w:sz="2" w:space="0" w:color="000000"/>
             </w:tcBorders>
@@ -940,6 +915,7 @@
               <w:rPr>
                 <w:rFonts w:ascii="quote-cjk-patch;Inter;system-ui;apple-system;BlinkMacSystemFont;Segoe UI;Roboto;Oxygen;Ubuntu;Cantarell;Open Sans;Helvetica Neue;sans-serif" w:hAnsi="quote-cjk-patch;Inter;system-ui;apple-system;BlinkMacSystemFont;Segoe UI;Roboto;Oxygen;Ubuntu;Cantarell;Open Sans;Helvetica Neue;sans-serif"/>
                 <w:b/>
+                <w:i w:val="false"/>
                 <w:i w:val="false"/>
                 <w:caps w:val="false"/>
                 <w:smallCaps w:val="false"/>
@@ -978,6 +954,7 @@
                 <w:rFonts w:ascii="quote-cjk-patch;Inter;system-ui;apple-system;BlinkMacSystemFont;Segoe UI;Roboto;Oxygen;Ubuntu;Cantarell;Open Sans;Helvetica Neue;sans-serif" w:hAnsi="quote-cjk-patch;Inter;system-ui;apple-system;BlinkMacSystemFont;Segoe UI;Roboto;Oxygen;Ubuntu;Cantarell;Open Sans;Helvetica Neue;sans-serif"/>
                 <w:b/>
                 <w:i w:val="false"/>
+                <w:i w:val="false"/>
                 <w:caps w:val="false"/>
                 <w:smallCaps w:val="false"/>
                 <w:sz w:val="23"/>
@@ -998,7 +975,7 @@
         </w:tc>
         <w:tc>
           <w:tcPr>
-            <w:tcW w:w="763" w:type="dxa"/>
+            <w:tcW w:w="764" w:type="dxa"/>
             <w:tcBorders>
               <w:bottom w:val="single" w:sz="2" w:space="0" w:color="000000"/>
             </w:tcBorders>
@@ -1014,6 +991,7 @@
               <w:rPr>
                 <w:rFonts w:ascii="quote-cjk-patch;Inter;system-ui;apple-system;BlinkMacSystemFont;Segoe UI;Roboto;Oxygen;Ubuntu;Cantarell;Open Sans;Helvetica Neue;sans-serif" w:hAnsi="quote-cjk-patch;Inter;system-ui;apple-system;BlinkMacSystemFont;Segoe UI;Roboto;Oxygen;Ubuntu;Cantarell;Open Sans;Helvetica Neue;sans-serif"/>
                 <w:b/>
+                <w:i w:val="false"/>
                 <w:i w:val="false"/>
                 <w:caps w:val="false"/>
                 <w:smallCaps w:val="false"/>
@@ -1052,6 +1030,7 @@
                 <w:rFonts w:ascii="quote-cjk-patch;Inter;system-ui;apple-system;BlinkMacSystemFont;Segoe UI;Roboto;Oxygen;Ubuntu;Cantarell;Open Sans;Helvetica Neue;sans-serif" w:hAnsi="quote-cjk-patch;Inter;system-ui;apple-system;BlinkMacSystemFont;Segoe UI;Roboto;Oxygen;Ubuntu;Cantarell;Open Sans;Helvetica Neue;sans-serif"/>
                 <w:b/>
                 <w:i w:val="false"/>
+                <w:i w:val="false"/>
                 <w:caps w:val="false"/>
                 <w:smallCaps w:val="false"/>
                 <w:sz w:val="23"/>
@@ -1089,6 +1068,7 @@
                 <w:rFonts w:ascii="quote-cjk-patch;Inter;system-ui;apple-system;BlinkMacSystemFont;Segoe UI;Roboto;Oxygen;Ubuntu;Cantarell;Open Sans;Helvetica Neue;sans-serif" w:hAnsi="quote-cjk-patch;Inter;system-ui;apple-system;BlinkMacSystemFont;Segoe UI;Roboto;Oxygen;Ubuntu;Cantarell;Open Sans;Helvetica Neue;sans-serif"/>
                 <w:b/>
                 <w:i w:val="false"/>
+                <w:i w:val="false"/>
                 <w:caps w:val="false"/>
                 <w:smallCaps w:val="false"/>
                 <w:sz w:val="23"/>
@@ -1112,7 +1092,7 @@
         <w:trPr/>
         <w:tc>
           <w:tcPr>
-            <w:tcW w:w="2293" w:type="dxa"/>
+            <w:tcW w:w="2292" w:type="dxa"/>
             <w:tcBorders>
               <w:bottom w:val="single" w:sz="2" w:space="0" w:color="000000"/>
             </w:tcBorders>
@@ -1160,6 +1140,7 @@
                 <w:rFonts w:ascii="quote-cjk-patch;Inter;system-ui;apple-system;BlinkMacSystemFont;Segoe UI;Roboto;Oxygen;Ubuntu;Cantarell;Open Sans;Helvetica Neue;sans-serif" w:hAnsi="quote-cjk-patch;Inter;system-ui;apple-system;BlinkMacSystemFont;Segoe UI;Roboto;Oxygen;Ubuntu;Cantarell;Open Sans;Helvetica Neue;sans-serif"/>
                 <w:b w:val="false"/>
                 <w:i w:val="false"/>
+                <w:i w:val="false"/>
                 <w:caps w:val="false"/>
                 <w:smallCaps w:val="false"/>
                 <w:sz w:val="23"/>
@@ -1180,7 +1161,7 @@
         </w:tc>
         <w:tc>
           <w:tcPr>
-            <w:tcW w:w="763" w:type="dxa"/>
+            <w:tcW w:w="764" w:type="dxa"/>
             <w:tcBorders>
               <w:bottom w:val="single" w:sz="2" w:space="0" w:color="000000"/>
             </w:tcBorders>
@@ -1196,6 +1177,7 @@
               <w:rPr>
                 <w:rFonts w:ascii="quote-cjk-patch;Inter;system-ui;apple-system;BlinkMacSystemFont;Segoe UI;Roboto;Oxygen;Ubuntu;Cantarell;Open Sans;Helvetica Neue;sans-serif" w:hAnsi="quote-cjk-patch;Inter;system-ui;apple-system;BlinkMacSystemFont;Segoe UI;Roboto;Oxygen;Ubuntu;Cantarell;Open Sans;Helvetica Neue;sans-serif"/>
                 <w:b w:val="false"/>
+                <w:i w:val="false"/>
                 <w:i w:val="false"/>
                 <w:caps w:val="false"/>
                 <w:smallCaps w:val="false"/>
@@ -1234,6 +1216,7 @@
                 <w:rFonts w:ascii="quote-cjk-patch;Inter;system-ui;apple-system;BlinkMacSystemFont;Segoe UI;Roboto;Oxygen;Ubuntu;Cantarell;Open Sans;Helvetica Neue;sans-serif" w:hAnsi="quote-cjk-patch;Inter;system-ui;apple-system;BlinkMacSystemFont;Segoe UI;Roboto;Oxygen;Ubuntu;Cantarell;Open Sans;Helvetica Neue;sans-serif"/>
                 <w:b w:val="false"/>
                 <w:i w:val="false"/>
+                <w:i w:val="false"/>
                 <w:caps w:val="false"/>
                 <w:smallCaps w:val="false"/>
                 <w:sz w:val="23"/>
@@ -1271,6 +1254,7 @@
                 <w:rFonts w:ascii="quote-cjk-patch;Inter;system-ui;apple-system;BlinkMacSystemFont;Segoe UI;Roboto;Oxygen;Ubuntu;Cantarell;Open Sans;Helvetica Neue;sans-serif" w:hAnsi="quote-cjk-patch;Inter;system-ui;apple-system;BlinkMacSystemFont;Segoe UI;Roboto;Oxygen;Ubuntu;Cantarell;Open Sans;Helvetica Neue;sans-serif"/>
                 <w:b w:val="false"/>
                 <w:i w:val="false"/>
+                <w:i w:val="false"/>
                 <w:caps w:val="false"/>
                 <w:smallCaps w:val="false"/>
                 <w:sz w:val="23"/>
@@ -1294,7 +1278,7 @@
         <w:trPr/>
         <w:tc>
           <w:tcPr>
-            <w:tcW w:w="2293" w:type="dxa"/>
+            <w:tcW w:w="2292" w:type="dxa"/>
             <w:tcBorders>
               <w:bottom w:val="single" w:sz="2" w:space="0" w:color="000000"/>
             </w:tcBorders>
@@ -1342,6 +1326,7 @@
                 <w:rFonts w:ascii="quote-cjk-patch;Inter;system-ui;apple-system;BlinkMacSystemFont;Segoe UI;Roboto;Oxygen;Ubuntu;Cantarell;Open Sans;Helvetica Neue;sans-serif" w:hAnsi="quote-cjk-patch;Inter;system-ui;apple-system;BlinkMacSystemFont;Segoe UI;Roboto;Oxygen;Ubuntu;Cantarell;Open Sans;Helvetica Neue;sans-serif"/>
                 <w:b w:val="false"/>
                 <w:i w:val="false"/>
+                <w:i w:val="false"/>
                 <w:caps w:val="false"/>
                 <w:smallCaps w:val="false"/>
                 <w:sz w:val="23"/>
@@ -1362,7 +1347,7 @@
         </w:tc>
         <w:tc>
           <w:tcPr>
-            <w:tcW w:w="763" w:type="dxa"/>
+            <w:tcW w:w="764" w:type="dxa"/>
             <w:tcBorders>
               <w:bottom w:val="single" w:sz="2" w:space="0" w:color="000000"/>
             </w:tcBorders>
@@ -1378,6 +1363,7 @@
               <w:rPr>
                 <w:rFonts w:ascii="quote-cjk-patch;Inter;system-ui;apple-system;BlinkMacSystemFont;Segoe UI;Roboto;Oxygen;Ubuntu;Cantarell;Open Sans;Helvetica Neue;sans-serif" w:hAnsi="quote-cjk-patch;Inter;system-ui;apple-system;BlinkMacSystemFont;Segoe UI;Roboto;Oxygen;Ubuntu;Cantarell;Open Sans;Helvetica Neue;sans-serif"/>
                 <w:b w:val="false"/>
+                <w:i w:val="false"/>
                 <w:i w:val="false"/>
                 <w:caps w:val="false"/>
                 <w:smallCaps w:val="false"/>
@@ -1416,6 +1402,7 @@
                 <w:rFonts w:ascii="quote-cjk-patch;Inter;system-ui;apple-system;BlinkMacSystemFont;Segoe UI;Roboto;Oxygen;Ubuntu;Cantarell;Open Sans;Helvetica Neue;sans-serif" w:hAnsi="quote-cjk-patch;Inter;system-ui;apple-system;BlinkMacSystemFont;Segoe UI;Roboto;Oxygen;Ubuntu;Cantarell;Open Sans;Helvetica Neue;sans-serif"/>
                 <w:b w:val="false"/>
                 <w:i w:val="false"/>
+                <w:i w:val="false"/>
                 <w:caps w:val="false"/>
                 <w:smallCaps w:val="false"/>
                 <w:sz w:val="23"/>
@@ -1453,6 +1440,7 @@
                 <w:rFonts w:ascii="quote-cjk-patch;Inter;system-ui;apple-system;BlinkMacSystemFont;Segoe UI;Roboto;Oxygen;Ubuntu;Cantarell;Open Sans;Helvetica Neue;sans-serif" w:hAnsi="quote-cjk-patch;Inter;system-ui;apple-system;BlinkMacSystemFont;Segoe UI;Roboto;Oxygen;Ubuntu;Cantarell;Open Sans;Helvetica Neue;sans-serif"/>
                 <w:b w:val="false"/>
                 <w:i w:val="false"/>
+                <w:i w:val="false"/>
                 <w:caps w:val="false"/>
                 <w:smallCaps w:val="false"/>
                 <w:sz w:val="23"/>
@@ -1476,7 +1464,7 @@
         <w:trPr/>
         <w:tc>
           <w:tcPr>
-            <w:tcW w:w="2293" w:type="dxa"/>
+            <w:tcW w:w="2292" w:type="dxa"/>
             <w:tcBorders>
               <w:bottom w:val="single" w:sz="2" w:space="0" w:color="000000"/>
             </w:tcBorders>
@@ -1524,6 +1512,7 @@
                 <w:rFonts w:ascii="quote-cjk-patch;Inter;system-ui;apple-system;BlinkMacSystemFont;Segoe UI;Roboto;Oxygen;Ubuntu;Cantarell;Open Sans;Helvetica Neue;sans-serif" w:hAnsi="quote-cjk-patch;Inter;system-ui;apple-system;BlinkMacSystemFont;Segoe UI;Roboto;Oxygen;Ubuntu;Cantarell;Open Sans;Helvetica Neue;sans-serif"/>
                 <w:b w:val="false"/>
                 <w:i w:val="false"/>
+                <w:i w:val="false"/>
                 <w:caps w:val="false"/>
                 <w:smallCaps w:val="false"/>
                 <w:sz w:val="23"/>
@@ -1544,7 +1533,7 @@
         </w:tc>
         <w:tc>
           <w:tcPr>
-            <w:tcW w:w="763" w:type="dxa"/>
+            <w:tcW w:w="764" w:type="dxa"/>
             <w:tcBorders>
               <w:bottom w:val="single" w:sz="2" w:space="0" w:color="000000"/>
             </w:tcBorders>
@@ -1560,6 +1549,7 @@
               <w:rPr>
                 <w:rFonts w:ascii="quote-cjk-patch;Inter;system-ui;apple-system;BlinkMacSystemFont;Segoe UI;Roboto;Oxygen;Ubuntu;Cantarell;Open Sans;Helvetica Neue;sans-serif" w:hAnsi="quote-cjk-patch;Inter;system-ui;apple-system;BlinkMacSystemFont;Segoe UI;Roboto;Oxygen;Ubuntu;Cantarell;Open Sans;Helvetica Neue;sans-serif"/>
                 <w:b w:val="false"/>
+                <w:i w:val="false"/>
                 <w:i w:val="false"/>
                 <w:caps w:val="false"/>
                 <w:smallCaps w:val="false"/>
@@ -1598,6 +1588,7 @@
                 <w:rFonts w:ascii="quote-cjk-patch;Inter;system-ui;apple-system;BlinkMacSystemFont;Segoe UI;Roboto;Oxygen;Ubuntu;Cantarell;Open Sans;Helvetica Neue;sans-serif" w:hAnsi="quote-cjk-patch;Inter;system-ui;apple-system;BlinkMacSystemFont;Segoe UI;Roboto;Oxygen;Ubuntu;Cantarell;Open Sans;Helvetica Neue;sans-serif"/>
                 <w:b w:val="false"/>
                 <w:i w:val="false"/>
+                <w:i w:val="false"/>
                 <w:caps w:val="false"/>
                 <w:smallCaps w:val="false"/>
                 <w:sz w:val="23"/>
@@ -1635,6 +1626,7 @@
                 <w:rFonts w:ascii="quote-cjk-patch;Inter;system-ui;apple-system;BlinkMacSystemFont;Segoe UI;Roboto;Oxygen;Ubuntu;Cantarell;Open Sans;Helvetica Neue;sans-serif" w:hAnsi="quote-cjk-patch;Inter;system-ui;apple-system;BlinkMacSystemFont;Segoe UI;Roboto;Oxygen;Ubuntu;Cantarell;Open Sans;Helvetica Neue;sans-serif"/>
                 <w:b w:val="false"/>
                 <w:i w:val="false"/>
+                <w:i w:val="false"/>
                 <w:caps w:val="false"/>
                 <w:smallCaps w:val="false"/>
                 <w:sz w:val="23"/>
@@ -1658,7 +1650,7 @@
         <w:trPr/>
         <w:tc>
           <w:tcPr>
-            <w:tcW w:w="2293" w:type="dxa"/>
+            <w:tcW w:w="2292" w:type="dxa"/>
             <w:tcBorders>
               <w:bottom w:val="single" w:sz="2" w:space="0" w:color="000000"/>
             </w:tcBorders>
@@ -1706,6 +1698,7 @@
                 <w:rFonts w:ascii="quote-cjk-patch;Inter;system-ui;apple-system;BlinkMacSystemFont;Segoe UI;Roboto;Oxygen;Ubuntu;Cantarell;Open Sans;Helvetica Neue;sans-serif" w:hAnsi="quote-cjk-patch;Inter;system-ui;apple-system;BlinkMacSystemFont;Segoe UI;Roboto;Oxygen;Ubuntu;Cantarell;Open Sans;Helvetica Neue;sans-serif"/>
                 <w:b w:val="false"/>
                 <w:i w:val="false"/>
+                <w:i w:val="false"/>
                 <w:caps w:val="false"/>
                 <w:smallCaps w:val="false"/>
                 <w:sz w:val="23"/>
@@ -1726,7 +1719,7 @@
         </w:tc>
         <w:tc>
           <w:tcPr>
-            <w:tcW w:w="763" w:type="dxa"/>
+            <w:tcW w:w="764" w:type="dxa"/>
             <w:tcBorders>
               <w:bottom w:val="single" w:sz="2" w:space="0" w:color="000000"/>
             </w:tcBorders>
@@ -1742,6 +1735,7 @@
               <w:rPr>
                 <w:rFonts w:ascii="quote-cjk-patch;Inter;system-ui;apple-system;BlinkMacSystemFont;Segoe UI;Roboto;Oxygen;Ubuntu;Cantarell;Open Sans;Helvetica Neue;sans-serif" w:hAnsi="quote-cjk-patch;Inter;system-ui;apple-system;BlinkMacSystemFont;Segoe UI;Roboto;Oxygen;Ubuntu;Cantarell;Open Sans;Helvetica Neue;sans-serif"/>
                 <w:b w:val="false"/>
+                <w:i w:val="false"/>
                 <w:i w:val="false"/>
                 <w:caps w:val="false"/>
                 <w:smallCaps w:val="false"/>
@@ -1780,6 +1774,7 @@
                 <w:rFonts w:ascii="quote-cjk-patch;Inter;system-ui;apple-system;BlinkMacSystemFont;Segoe UI;Roboto;Oxygen;Ubuntu;Cantarell;Open Sans;Helvetica Neue;sans-serif" w:hAnsi="quote-cjk-patch;Inter;system-ui;apple-system;BlinkMacSystemFont;Segoe UI;Roboto;Oxygen;Ubuntu;Cantarell;Open Sans;Helvetica Neue;sans-serif"/>
                 <w:b w:val="false"/>
                 <w:i w:val="false"/>
+                <w:i w:val="false"/>
                 <w:caps w:val="false"/>
                 <w:smallCaps w:val="false"/>
                 <w:sz w:val="23"/>
@@ -1817,6 +1812,7 @@
                 <w:rFonts w:ascii="quote-cjk-patch;Inter;system-ui;apple-system;BlinkMacSystemFont;Segoe UI;Roboto;Oxygen;Ubuntu;Cantarell;Open Sans;Helvetica Neue;sans-serif" w:hAnsi="quote-cjk-patch;Inter;system-ui;apple-system;BlinkMacSystemFont;Segoe UI;Roboto;Oxygen;Ubuntu;Cantarell;Open Sans;Helvetica Neue;sans-serif"/>
                 <w:b w:val="false"/>
                 <w:i w:val="false"/>
+                <w:i w:val="false"/>
                 <w:caps w:val="false"/>
                 <w:smallCaps w:val="false"/>
                 <w:sz w:val="23"/>
@@ -1840,7 +1836,7 @@
         <w:trPr/>
         <w:tc>
           <w:tcPr>
-            <w:tcW w:w="2293" w:type="dxa"/>
+            <w:tcW w:w="2292" w:type="dxa"/>
             <w:tcBorders>
               <w:bottom w:val="single" w:sz="2" w:space="0" w:color="000000"/>
             </w:tcBorders>
@@ -1898,7 +1894,7 @@
         </w:tc>
         <w:tc>
           <w:tcPr>
-            <w:tcW w:w="763" w:type="dxa"/>
+            <w:tcW w:w="764" w:type="dxa"/>
             <w:tcBorders>
               <w:bottom w:val="single" w:sz="2" w:space="0" w:color="000000"/>
             </w:tcBorders>
@@ -2003,15 +1999,6 @@
       </w:pPr>
       <w:r>
         <w:rPr>
-          <w:caps w:val="false"/>
-          <w:smallCaps w:val="false"/>
-          <w:color w:val="0F1115"/>
-          <w:spacing w:val="0"/>
-        </w:rPr>
-        <w:t>💰 </w:t>
-      </w:r>
-      <w:r>
-        <w:rPr>
           <w:rStyle w:val="Strong"/>
           <w:rFonts w:ascii="quote-cjk-patch;Inter;system-ui;apple-system;BlinkMacSystemFont;Segoe UI;Roboto;Oxygen;Ubuntu;Cantarell;Open Sans;Helvetica Neue;sans-serif" w:hAnsi="quote-cjk-patch;Inter;system-ui;apple-system;BlinkMacSystemFont;Segoe UI;Roboto;Oxygen;Ubuntu;Cantarell;Open Sans;Helvetica Neue;sans-serif"/>
           <w:b/>
@@ -2034,7 +2021,6 @@
           <w:ilvl w:val="0"/>
           <w:numId w:val="3"/>
         </w:numPr>
-        <w:pBdr/>
         <w:tabs>
           <w:tab w:val="clear" w:pos="709"/>
           <w:tab w:val="left" w:pos="0" w:leader="none"/>
@@ -2070,7 +2056,33 @@
           <w:spacing w:val="0"/>
           <w:sz w:val="24"/>
         </w:rPr>
-        <w:t> 700,000 CRC (para todo el proyecto, según lo indicado).</w:t>
+        <w:t xml:space="preserve"> 700,000 CRC (para todo el proyecto, según lo indicado </w:t>
+      </w:r>
+      <w:r>
+        <w:rPr>
+          <w:rFonts w:ascii="quote-cjk-patch;Inter;system-ui;apple-system;BlinkMacSystemFont;Segoe UI;Roboto;Oxygen;Ubuntu;Cantarell;Open Sans;Helvetica Neue;sans-serif" w:hAnsi="quote-cjk-patch;Inter;system-ui;apple-system;BlinkMacSystemFont;Segoe UI;Roboto;Oxygen;Ubuntu;Cantarell;Open Sans;Helvetica Neue;sans-serif"/>
+          <w:b w:val="false"/>
+          <w:i w:val="false"/>
+          <w:caps w:val="false"/>
+          <w:smallCaps w:val="false"/>
+          <w:color w:val="0F1115"/>
+          <w:spacing w:val="0"/>
+          <w:sz w:val="24"/>
+        </w:rPr>
+        <w:t>en reuniones previas</w:t>
+      </w:r>
+      <w:r>
+        <w:rPr>
+          <w:rFonts w:ascii="quote-cjk-patch;Inter;system-ui;apple-system;BlinkMacSystemFont;Segoe UI;Roboto;Oxygen;Ubuntu;Cantarell;Open Sans;Helvetica Neue;sans-serif" w:hAnsi="quote-cjk-patch;Inter;system-ui;apple-system;BlinkMacSystemFont;Segoe UI;Roboto;Oxygen;Ubuntu;Cantarell;Open Sans;Helvetica Neue;sans-serif"/>
+          <w:b w:val="false"/>
+          <w:i w:val="false"/>
+          <w:caps w:val="false"/>
+          <w:smallCaps w:val="false"/>
+          <w:color w:val="0F1115"/>
+          <w:spacing w:val="0"/>
+          <w:sz w:val="24"/>
+        </w:rPr>
+        <w:t>).</w:t>
       </w:r>
     </w:p>
     <w:p>
@@ -2081,7 +2093,6 @@
           <w:ilvl w:val="0"/>
           <w:numId w:val="3"/>
         </w:numPr>
-        <w:pBdr/>
         <w:tabs>
           <w:tab w:val="clear" w:pos="709"/>
           <w:tab w:val="left" w:pos="0" w:leader="none"/>
@@ -2128,7 +2139,6 @@
           <w:ilvl w:val="0"/>
           <w:numId w:val="3"/>
         </w:numPr>
-        <w:pBdr/>
         <w:tabs>
           <w:tab w:val="clear" w:pos="709"/>
           <w:tab w:val="left" w:pos="0" w:leader="none"/>
@@ -2175,7 +2185,6 @@
           <w:ilvl w:val="0"/>
           <w:numId w:val="3"/>
         </w:numPr>
-        <w:pBdr/>
         <w:tabs>
           <w:tab w:val="clear" w:pos="709"/>
           <w:tab w:val="left" w:pos="0" w:leader="none"/>
@@ -2224,15 +2233,6 @@
         <w:jc w:val="start"/>
         <w:rPr/>
       </w:pPr>
-      <w:r>
-        <w:rPr>
-          <w:caps w:val="false"/>
-          <w:smallCaps w:val="false"/>
-          <w:color w:val="0F1115"/>
-          <w:spacing w:val="0"/>
-        </w:rPr>
-        <w:t>🔍 </w:t>
-      </w:r>
       <w:r>
         <w:rPr>
           <w:rStyle w:val="Strong"/>
@@ -2257,7 +2257,6 @@
           <w:ilvl w:val="0"/>
           <w:numId w:val="4"/>
         </w:numPr>
-        <w:pBdr/>
         <w:tabs>
           <w:tab w:val="clear" w:pos="709"/>
           <w:tab w:val="left" w:pos="0" w:leader="none"/>
@@ -2291,7 +2290,6 @@
           <w:ilvl w:val="2"/>
           <w:numId w:val="4"/>
         </w:numPr>
-        <w:pBdr/>
         <w:tabs>
           <w:tab w:val="clear" w:pos="709"/>
           <w:tab w:val="left" w:pos="2127" w:leader="none"/>
@@ -2303,6 +2301,7 @@
         <w:rPr>
           <w:rFonts w:ascii="quote-cjk-patch;Inter;system-ui;apple-system;BlinkMacSystemFont;Segoe UI;Roboto;Oxygen;Ubuntu;Cantarell;Open Sans;Helvetica Neue;sans-serif" w:hAnsi="quote-cjk-patch;Inter;system-ui;apple-system;BlinkMacSystemFont;Segoe UI;Roboto;Oxygen;Ubuntu;Cantarell;Open Sans;Helvetica Neue;sans-serif"/>
           <w:b w:val="false"/>
+          <w:i w:val="false"/>
           <w:i w:val="false"/>
           <w:caps w:val="false"/>
           <w:smallCaps w:val="false"/>
@@ -2333,7 +2332,6 @@
           <w:ilvl w:val="2"/>
           <w:numId w:val="4"/>
         </w:numPr>
-        <w:pBdr/>
         <w:tabs>
           <w:tab w:val="clear" w:pos="709"/>
           <w:tab w:val="left" w:pos="2127" w:leader="none"/>
@@ -2346,6 +2344,7 @@
           <w:rFonts w:ascii="quote-cjk-patch;Inter;system-ui;apple-system;BlinkMacSystemFont;Segoe UI;Roboto;Oxygen;Ubuntu;Cantarell;Open Sans;Helvetica Neue;sans-serif" w:hAnsi="quote-cjk-patch;Inter;system-ui;apple-system;BlinkMacSystemFont;Segoe UI;Roboto;Oxygen;Ubuntu;Cantarell;Open Sans;Helvetica Neue;sans-serif"/>
           <w:b w:val="false"/>
           <w:i w:val="false"/>
+          <w:i w:val="false"/>
           <w:caps w:val="false"/>
           <w:smallCaps w:val="false"/>
           <w:color w:val="0F1115"/>
@@ -2371,7 +2370,6 @@
       <w:pPr>
         <w:pStyle w:val="BodyText"/>
         <w:widowControl/>
-        <w:pBdr/>
         <w:bidi w:val="0"/>
         <w:spacing w:before="0" w:after="0"/>
         <w:ind w:hanging="0" w:start="0" w:end="0"/>
@@ -2380,6 +2378,7 @@
           <w:rFonts w:ascii="quote-cjk-patch;Inter;system-ui;apple-system;BlinkMacSystemFont;Segoe UI;Roboto;Oxygen;Ubuntu;Cantarell;Open Sans;Helvetica Neue;sans-serif" w:hAnsi="quote-cjk-patch;Inter;system-ui;apple-system;BlinkMacSystemFont;Segoe UI;Roboto;Oxygen;Ubuntu;Cantarell;Open Sans;Helvetica Neue;sans-serif"/>
           <w:b w:val="false"/>
           <w:i w:val="false"/>
+          <w:i w:val="false"/>
           <w:caps w:val="false"/>
           <w:smallCaps w:val="false"/>
           <w:color w:val="0F1115"/>
@@ -2404,7 +2403,6 @@
       <w:pPr>
         <w:pStyle w:val="BodyText"/>
         <w:widowControl/>
-        <w:pBdr/>
         <w:bidi w:val="0"/>
         <w:spacing w:before="0" w:after="0"/>
         <w:ind w:hanging="0" w:start="0" w:end="0"/>
@@ -2413,6 +2411,7 @@
           <w:rFonts w:ascii="quote-cjk-patch;Inter;system-ui;apple-system;BlinkMacSystemFont;Segoe UI;Roboto;Oxygen;Ubuntu;Cantarell;Open Sans;Helvetica Neue;sans-serif" w:hAnsi="quote-cjk-patch;Inter;system-ui;apple-system;BlinkMacSystemFont;Segoe UI;Roboto;Oxygen;Ubuntu;Cantarell;Open Sans;Helvetica Neue;sans-serif"/>
           <w:b w:val="false"/>
           <w:i w:val="false"/>
+          <w:i w:val="false"/>
           <w:caps w:val="false"/>
           <w:smallCaps w:val="false"/>
           <w:color w:val="0F1115"/>
@@ -2437,7 +2436,6 @@
       <w:pPr>
         <w:pStyle w:val="BodyText"/>
         <w:widowControl/>
-        <w:pBdr/>
         <w:bidi w:val="0"/>
         <w:spacing w:before="0" w:after="0"/>
         <w:ind w:hanging="0" w:start="0" w:end="0"/>
@@ -2445,6 +2443,7 @@
         <w:rPr>
           <w:rFonts w:ascii="quote-cjk-patch;Inter;system-ui;apple-system;BlinkMacSystemFont;Segoe UI;Roboto;Oxygen;Ubuntu;Cantarell;Open Sans;Helvetica Neue;sans-serif" w:hAnsi="quote-cjk-patch;Inter;system-ui;apple-system;BlinkMacSystemFont;Segoe UI;Roboto;Oxygen;Ubuntu;Cantarell;Open Sans;Helvetica Neue;sans-serif"/>
           <w:b w:val="false"/>
+          <w:i w:val="false"/>
           <w:i w:val="false"/>
           <w:caps w:val="false"/>
           <w:smallCaps w:val="false"/>
@@ -2474,7 +2473,6 @@
           <w:ilvl w:val="0"/>
           <w:numId w:val="4"/>
         </w:numPr>
-        <w:pBdr/>
         <w:tabs>
           <w:tab w:val="clear" w:pos="709"/>
           <w:tab w:val="left" w:pos="0" w:leader="none"/>
@@ -2508,7 +2506,6 @@
           <w:ilvl w:val="2"/>
           <w:numId w:val="4"/>
         </w:numPr>
-        <w:pBdr/>
         <w:tabs>
           <w:tab w:val="clear" w:pos="709"/>
           <w:tab w:val="left" w:pos="2127" w:leader="none"/>
@@ -2521,25 +2518,52 @@
           <w:rFonts w:ascii="quote-cjk-patch;Inter;system-ui;apple-system;BlinkMacSystemFont;Segoe UI;Roboto;Oxygen;Ubuntu;Cantarell;Open Sans;Helvetica Neue;sans-serif" w:hAnsi="quote-cjk-patch;Inter;system-ui;apple-system;BlinkMacSystemFont;Segoe UI;Roboto;Oxygen;Ubuntu;Cantarell;Open Sans;Helvetica Neue;sans-serif"/>
           <w:b w:val="false"/>
           <w:i w:val="false"/>
-          <w:caps w:val="false"/>
-          <w:smallCaps w:val="false"/>
-          <w:color w:val="0F1115"/>
-          <w:spacing w:val="0"/>
-          <w:sz w:val="24"/>
-        </w:rPr>
-      </w:pPr>
-      <w:r>
-        <w:rPr>
-          <w:rFonts w:ascii="quote-cjk-patch;Inter;system-ui;apple-system;BlinkMacSystemFont;Segoe UI;Roboto;Oxygen;Ubuntu;Cantarell;Open Sans;Helvetica Neue;sans-serif" w:hAnsi="quote-cjk-patch;Inter;system-ui;apple-system;BlinkMacSystemFont;Segoe UI;Roboto;Oxygen;Ubuntu;Cantarell;Open Sans;Helvetica Neue;sans-serif"/>
-          <w:b w:val="false"/>
-          <w:i w:val="false"/>
-          <w:caps w:val="false"/>
-          <w:smallCaps w:val="false"/>
-          <w:color w:val="0F1115"/>
-          <w:spacing w:val="0"/>
-          <w:sz w:val="24"/>
-        </w:rPr>
-        <w:t>Estableceremos reuniones semanales (vía virtual o presencial) para revisar el progreso y ajustar si es necesario.</w:t>
+          <w:i w:val="false"/>
+          <w:caps w:val="false"/>
+          <w:smallCaps w:val="false"/>
+          <w:color w:val="0F1115"/>
+          <w:spacing w:val="0"/>
+          <w:sz w:val="24"/>
+        </w:rPr>
+      </w:pPr>
+      <w:r>
+        <w:rPr>
+          <w:rFonts w:ascii="quote-cjk-patch;Inter;system-ui;apple-system;BlinkMacSystemFont;Segoe UI;Roboto;Oxygen;Ubuntu;Cantarell;Open Sans;Helvetica Neue;sans-serif" w:hAnsi="quote-cjk-patch;Inter;system-ui;apple-system;BlinkMacSystemFont;Segoe UI;Roboto;Oxygen;Ubuntu;Cantarell;Open Sans;Helvetica Neue;sans-serif"/>
+          <w:b w:val="false"/>
+          <w:i w:val="false"/>
+          <w:caps w:val="false"/>
+          <w:smallCaps w:val="false"/>
+          <w:color w:val="0F1115"/>
+          <w:spacing w:val="0"/>
+          <w:sz w:val="24"/>
+        </w:rPr>
+        <w:t xml:space="preserve">Estableceremos reuniones </w:t>
+      </w:r>
+      <w:r>
+        <w:rPr>
+          <w:rFonts w:ascii="quote-cjk-patch;Inter;system-ui;apple-system;BlinkMacSystemFont;Segoe UI;Roboto;Oxygen;Ubuntu;Cantarell;Open Sans;Helvetica Neue;sans-serif" w:hAnsi="quote-cjk-patch;Inter;system-ui;apple-system;BlinkMacSystemFont;Segoe UI;Roboto;Oxygen;Ubuntu;Cantarell;Open Sans;Helvetica Neue;sans-serif"/>
+          <w:b w:val="false"/>
+          <w:i w:val="false"/>
+          <w:caps w:val="false"/>
+          <w:smallCaps w:val="false"/>
+          <w:color w:val="0F1115"/>
+          <w:spacing w:val="0"/>
+          <w:sz w:val="24"/>
+        </w:rPr>
+        <w:t>quincenales</w:t>
+      </w:r>
+      <w:r>
+        <w:rPr>
+          <w:rFonts w:ascii="quote-cjk-patch;Inter;system-ui;apple-system;BlinkMacSystemFont;Segoe UI;Roboto;Oxygen;Ubuntu;Cantarell;Open Sans;Helvetica Neue;sans-serif" w:hAnsi="quote-cjk-patch;Inter;system-ui;apple-system;BlinkMacSystemFont;Segoe UI;Roboto;Oxygen;Ubuntu;Cantarell;Open Sans;Helvetica Neue;sans-serif"/>
+          <w:b w:val="false"/>
+          <w:i w:val="false"/>
+          <w:caps w:val="false"/>
+          <w:smallCaps w:val="false"/>
+          <w:color w:val="0F1115"/>
+          <w:spacing w:val="0"/>
+          <w:sz w:val="24"/>
+        </w:rPr>
+        <w:t>(vía virtual o presencial) para revisar el progreso y ajustar si es necesario.</w:t>
       </w:r>
     </w:p>
     <w:p>
@@ -2550,7 +2574,6 @@
           <w:ilvl w:val="2"/>
           <w:numId w:val="4"/>
         </w:numPr>
-        <w:pBdr/>
         <w:tabs>
           <w:tab w:val="clear" w:pos="709"/>
           <w:tab w:val="left" w:pos="2127" w:leader="none"/>
@@ -2562,6 +2585,7 @@
         <w:rPr>
           <w:rFonts w:ascii="quote-cjk-patch;Inter;system-ui;apple-system;BlinkMacSystemFont;Segoe UI;Roboto;Oxygen;Ubuntu;Cantarell;Open Sans;Helvetica Neue;sans-serif" w:hAnsi="quote-cjk-patch;Inter;system-ui;apple-system;BlinkMacSystemFont;Segoe UI;Roboto;Oxygen;Ubuntu;Cantarell;Open Sans;Helvetica Neue;sans-serif"/>
           <w:b w:val="false"/>
+          <w:i w:val="false"/>
           <w:i w:val="false"/>
           <w:caps w:val="false"/>
           <w:smallCaps w:val="false"/>
@@ -2592,7 +2616,6 @@
           <w:ilvl w:val="0"/>
           <w:numId w:val="4"/>
         </w:numPr>
-        <w:pBdr/>
         <w:tabs>
           <w:tab w:val="clear" w:pos="709"/>
           <w:tab w:val="left" w:pos="0" w:leader="none"/>
@@ -2626,7 +2649,6 @@
           <w:ilvl w:val="2"/>
           <w:numId w:val="4"/>
         </w:numPr>
-        <w:pBdr/>
         <w:tabs>
           <w:tab w:val="clear" w:pos="709"/>
           <w:tab w:val="left" w:pos="2127" w:leader="none"/>
@@ -2638,6 +2660,7 @@
         <w:rPr>
           <w:rFonts w:ascii="quote-cjk-patch;Inter;system-ui;apple-system;BlinkMacSystemFont;Segoe UI;Roboto;Oxygen;Ubuntu;Cantarell;Open Sans;Helvetica Neue;sans-serif" w:hAnsi="quote-cjk-patch;Inter;system-ui;apple-system;BlinkMacSystemFont;Segoe UI;Roboto;Oxygen;Ubuntu;Cantarell;Open Sans;Helvetica Neue;sans-serif"/>
           <w:b w:val="false"/>
+          <w:i w:val="false"/>
           <w:i w:val="false"/>
           <w:caps w:val="false"/>
           <w:smallCaps w:val="false"/>
@@ -2668,7 +2691,6 @@
           <w:ilvl w:val="2"/>
           <w:numId w:val="4"/>
         </w:numPr>
-        <w:pBdr/>
         <w:tabs>
           <w:tab w:val="clear" w:pos="709"/>
           <w:tab w:val="left" w:pos="2127" w:leader="none"/>
@@ -2681,6 +2703,7 @@
           <w:rFonts w:ascii="quote-cjk-patch;Inter;system-ui;apple-system;BlinkMacSystemFont;Segoe UI;Roboto;Oxygen;Ubuntu;Cantarell;Open Sans;Helvetica Neue;sans-serif" w:hAnsi="quote-cjk-patch;Inter;system-ui;apple-system;BlinkMacSystemFont;Segoe UI;Roboto;Oxygen;Ubuntu;Cantarell;Open Sans;Helvetica Neue;sans-serif"/>
           <w:b w:val="false"/>
           <w:i w:val="false"/>
+          <w:i w:val="false"/>
           <w:caps w:val="false"/>
           <w:smallCaps w:val="false"/>
           <w:color w:val="0F1115"/>
@@ -2714,6 +2737,7 @@
           <w:rFonts w:ascii="quote-cjk-patch;Inter;system-ui;apple-system;BlinkMacSystemFont;Segoe UI;Roboto;Oxygen;Ubuntu;Cantarell;Open Sans;Helvetica Neue;sans-serif" w:hAnsi="quote-cjk-patch;Inter;system-ui;apple-system;BlinkMacSystemFont;Segoe UI;Roboto;Oxygen;Ubuntu;Cantarell;Open Sans;Helvetica Neue;sans-serif"/>
           <w:b w:val="false"/>
           <w:i w:val="false"/>
+          <w:i w:val="false"/>
           <w:caps w:val="false"/>
           <w:smallCaps w:val="false"/>
           <w:color w:val="0F1115"/>
@@ -2747,6 +2771,7 @@
           <w:rFonts w:ascii="quote-cjk-patch;Inter;system-ui;apple-system;BlinkMacSystemFont;Segoe UI;Roboto;Oxygen;Ubuntu;Cantarell;Open Sans;Helvetica Neue;sans-serif" w:hAnsi="quote-cjk-patch;Inter;system-ui;apple-system;BlinkMacSystemFont;Segoe UI;Roboto;Oxygen;Ubuntu;Cantarell;Open Sans;Helvetica Neue;sans-serif"/>
           <w:b w:val="false"/>
           <w:i w:val="false"/>
+          <w:i w:val="false"/>
           <w:caps w:val="false"/>
           <w:smallCaps w:val="false"/>
           <w:color w:val="0F1115"/>
@@ -2767,18 +2792,6 @@
         </w:rPr>
         <w:t>Atentamente,</w:t>
         <w:br/>
-      </w:r>
-      <w:r>
-        <w:rPr>
-          <w:rFonts w:ascii="quote-cjk-patch;Inter;system-ui;apple-system;BlinkMacSystemFont;Segoe UI;Roboto;Oxygen;Ubuntu;Cantarell;Open Sans;Helvetica Neue;sans-serif" w:hAnsi="quote-cjk-patch;Inter;system-ui;apple-system;BlinkMacSystemFont;Segoe UI;Roboto;Oxygen;Ubuntu;Cantarell;Open Sans;Helvetica Neue;sans-serif"/>
-          <w:b w:val="false"/>
-          <w:i w:val="false"/>
-          <w:caps w:val="false"/>
-          <w:smallCaps w:val="false"/>
-          <w:color w:val="0F1115"/>
-          <w:spacing w:val="0"/>
-          <w:sz w:val="24"/>
-        </w:rPr>
         <w:t>Ing. Cuper Fallas</w:t>
       </w:r>
     </w:p>
@@ -2794,13 +2807,15 @@
           <w:rFonts w:ascii="quote-cjk-patch;Inter;system-ui;apple-system;BlinkMacSystemFont;Segoe UI;Roboto;Oxygen;Ubuntu;Cantarell;Open Sans;Helvetica Neue;sans-serif" w:hAnsi="quote-cjk-patch;Inter;system-ui;apple-system;BlinkMacSystemFont;Segoe UI;Roboto;Oxygen;Ubuntu;Cantarell;Open Sans;Helvetica Neue;sans-serif"/>
           <w:b w:val="false"/>
           <w:i w:val="false"/>
-          <w:caps w:val="false"/>
-          <w:smallCaps w:val="false"/>
-          <w:color w:val="0F1115"/>
-          <w:spacing w:val="0"/>
-          <w:sz w:val="24"/>
-        </w:rPr>
-      </w:pPr>
+          <w:i w:val="false"/>
+          <w:caps w:val="false"/>
+          <w:smallCaps w:val="false"/>
+          <w:color w:val="0F1115"/>
+          <w:spacing w:val="0"/>
+          <w:sz w:val="24"/>
+        </w:rPr>
+      </w:pPr>
+      <w:bookmarkStart w:id="1" w:name="__DdeLink__160_2905870996"/>
       <w:r>
         <w:rPr>
           <w:rFonts w:ascii="quote-cjk-patch;Inter;system-ui;apple-system;BlinkMacSystemFont;Segoe UI;Roboto;Oxygen;Ubuntu;Cantarell;Open Sans;Helvetica Neue;sans-serif" w:hAnsi="quote-cjk-patch;Inter;system-ui;apple-system;BlinkMacSystemFont;Segoe UI;Roboto;Oxygen;Ubuntu;Cantarell;Open Sans;Helvetica Neue;sans-serif"/>
@@ -2814,20 +2829,9 @@
         </w:rPr>
         <w:t>Desarrollador a cargo</w:t>
         <w:br/>
-      </w:r>
-      <w:r>
-        <w:rPr>
-          <w:rFonts w:ascii="quote-cjk-patch;Inter;system-ui;apple-system;BlinkMacSystemFont;Segoe UI;Roboto;Oxygen;Ubuntu;Cantarell;Open Sans;Helvetica Neue;sans-serif" w:hAnsi="quote-cjk-patch;Inter;system-ui;apple-system;BlinkMacSystemFont;Segoe UI;Roboto;Oxygen;Ubuntu;Cantarell;Open Sans;Helvetica Neue;sans-serif"/>
-          <w:b w:val="false"/>
-          <w:i w:val="false"/>
-          <w:caps w:val="false"/>
-          <w:smallCaps w:val="false"/>
-          <w:color w:val="0F1115"/>
-          <w:spacing w:val="0"/>
-          <w:sz w:val="24"/>
-        </w:rPr>
         <w:t>DCYM Tech</w:t>
       </w:r>
+      <w:bookmarkEnd w:id="1"/>
     </w:p>
     <w:p>
       <w:pPr>
@@ -2847,6 +2851,7 @@
       <w:pgNumType w:fmt="decimal"/>
       <w:formProt w:val="false"/>
       <w:textDirection w:val="lrTb"/>
+      <w:docGrid w:type="default" w:linePitch="100" w:charSpace="0"/>
     </w:sectPr>
   </w:body>
 </w:document>
@@ -3437,7 +3442,6 @@
     </w:lvl>
     <w:lvl w:ilvl="2">
       <w:start w:val="1"/>
-      <w:pStyle w:val="Heading3"/>
       <w:numFmt w:val="none"/>
       <w:suff w:val="nothing"/>
       <w:lvlText w:val=""/>
@@ -3451,7 +3455,6 @@
     </w:lvl>
     <w:lvl w:ilvl="3">
       <w:start w:val="1"/>
-      <w:pStyle w:val="Heading4"/>
       <w:numFmt w:val="none"/>
       <w:suff w:val="nothing"/>
       <w:lvlText w:val=""/>
@@ -3561,7 +3564,6 @@
     </w:rPrDefault>
     <w:pPrDefault>
       <w:pPr>
-        <w:widowControl/>
         <w:suppressAutoHyphens w:val="true"/>
       </w:pPr>
     </w:pPrDefault>
@@ -3571,7 +3573,10 @@
     <w:qFormat/>
     <w:pPr>
       <w:widowControl/>
+      <w:suppressAutoHyphens w:val="true"/>
       <w:bidi w:val="0"/>
+      <w:spacing w:before="0" w:after="0"/>
+      <w:jc w:val="start"/>
     </w:pPr>
     <w:rPr>
       <w:rFonts w:ascii="Liberation Serif" w:hAnsi="Liberation Serif" w:eastAsia="Noto Serif CJK SC" w:cs="Noto Sans Devanagari"/>

</xml_diff>